<commit_message>
making progress on the reports
</commit_message>
<xml_diff>
--- a/doc/Project1Report.docx
+++ b/doc/Project1Report.docx
@@ -483,12 +483,39 @@
     </w:p>
     <w:p>
       <w:pPr>
+        <w:spacing w:line="360" w:lineRule="auto"/>
+        <w:ind w:firstLine="720"/>
         <w:rPr>
           <w:rStyle w:val="Heading1Char"/>
         </w:rPr>
       </w:pPr>
       <w:r>
         <w:t>This project</w:t>
+      </w:r>
+      <w:r>
+        <w:t xml:space="preserve"> consisted of building a lexical analyzer for a modified version of the Pascal grammar.  The role of the lexical analyzer is to read source written in the Pascal language and translate that into a list of </w:t>
+      </w:r>
+      <w:proofErr w:type="gramStart"/>
+      <w:r>
+        <w:t xml:space="preserve">tokens </w:t>
+      </w:r>
+      <w:r>
+        <w:t>which</w:t>
+      </w:r>
+      <w:proofErr w:type="gramEnd"/>
+      <w:r>
+        <w:t xml:space="preserve"> can be analyzed by the next stage of a compiler. To c</w:t>
+      </w:r>
+      <w:r>
+        <w:t xml:space="preserve">omplete this project, I first designed finite state automata on paper to recognize the various lexical components of Pascal, </w:t>
+      </w:r>
+      <w:proofErr w:type="gramStart"/>
+      <w:r>
+        <w:t>then</w:t>
+      </w:r>
+      <w:proofErr w:type="gramEnd"/>
+      <w:r>
+        <w:t xml:space="preserve"> programmed these machines and surrounding logic using the Java language.</w:t>
       </w:r>
       <w:r>
         <w:br/>
@@ -504,45 +531,181 @@
       </w:r>
     </w:p>
     <w:p>
+      <w:pPr>
+        <w:spacing w:line="360" w:lineRule="auto"/>
+        <w:ind w:firstLine="720"/>
+      </w:pPr>
+      <w:r>
+        <w:t>To translate Pa</w:t>
+      </w:r>
+      <w:r>
+        <w:t xml:space="preserve">scal source code into a representation convenient to work with throughout the Pascal compiler as a whole, the source code is run through a Lexar, such as implemented in this project. The Lexar consists primarily of design time knowledge of the lexical conventions of Pascal, but it also augmented with knowledge of Pascal’s reserved words at runtime through use of a reserved words file.  The reserved word file provides a mapping between the characters used to express each reserved word and the logical representation of that reserved word, which is used throughout the rest of the compiler. This feature further insulates the bulk of the compiler from aesthetic changes in the Pascal language. </w:t>
+      </w:r>
+    </w:p>
+    <w:p>
+      <w:pPr>
+        <w:pStyle w:val="Heading1"/>
+        <w:spacing w:line="360" w:lineRule="auto"/>
+      </w:pPr>
+      <w:r>
+        <w:t>Implementation</w:t>
+      </w:r>
+    </w:p>
+    <w:p>
+      <w:pPr>
+        <w:spacing w:line="360" w:lineRule="auto"/>
+      </w:pPr>
+      <w:r>
+        <w:t xml:space="preserve">This process, tokenization, is accomplished by a series of state machines each capable of processing different parts of the language. </w:t>
+      </w:r>
+      <w:r>
+        <w:t xml:space="preserve">Most of the logic is encoded in finite state automate, but there are a few machines that use internal variables for convenience. Machines are grouped into java methods that return a </w:t>
+      </w:r>
+      <w:proofErr w:type="gramStart"/>
+      <w:r>
+        <w:t>Token</w:t>
+      </w:r>
+      <w:proofErr w:type="gramEnd"/>
+      <w:r>
+        <w:t xml:space="preserve"> representing what the machine has matched for the input under consideration. There is an order of precedence in the calling of the machines such that more general machines like Id or </w:t>
+      </w:r>
+      <w:proofErr w:type="spellStart"/>
+      <w:r>
+        <w:t>Int</w:t>
+      </w:r>
+      <w:proofErr w:type="spellEnd"/>
+      <w:r>
+        <w:t xml:space="preserve"> do not preclude the matching of more specific things like reserved words or Reals.</w:t>
+      </w:r>
+      <w:bookmarkStart w:id="0" w:name="_GoBack"/>
+      <w:bookmarkEnd w:id="0"/>
+    </w:p>
+    <w:p>
+      <w:pPr>
+        <w:pStyle w:val="Heading1"/>
+        <w:spacing w:line="360" w:lineRule="auto"/>
+      </w:pPr>
+      <w:r>
+        <w:t>Discussion and Conclusions</w:t>
+      </w:r>
+    </w:p>
+    <w:p>
+      <w:pPr>
+        <w:spacing w:line="360" w:lineRule="auto"/>
+      </w:pPr>
       <w:r>
         <w:t>This project</w:t>
       </w:r>
-    </w:p>
-    <w:p/>
-    <w:p/>
+      <w:r>
+        <w:t xml:space="preserve"> furthered my knowledge of finite automata and </w:t>
+      </w:r>
+      <w:proofErr w:type="spellStart"/>
+      <w:r>
+        <w:t>enum</w:t>
+      </w:r>
+      <w:proofErr w:type="spellEnd"/>
+      <w:r>
+        <w:t xml:space="preserve"> types in Java. I </w:t>
+      </w:r>
+      <w:r>
+        <w:t>initially wanted</w:t>
+      </w:r>
+      <w:r>
+        <w:t xml:space="preserve"> to be able to </w:t>
+      </w:r>
+      <w:r>
+        <w:t xml:space="preserve">uniquely </w:t>
+      </w:r>
+      <w:r>
+        <w:t xml:space="preserve">distinguish </w:t>
+      </w:r>
+      <w:r>
+        <w:t>between all tokens with a single attribute</w:t>
+      </w:r>
+      <w:r>
+        <w:t xml:space="preserve">, intending to extensively </w:t>
+      </w:r>
+      <w:r>
+        <w:t xml:space="preserve">take advantage of java’s type checking </w:t>
+      </w:r>
+      <w:r>
+        <w:t xml:space="preserve">of </w:t>
+      </w:r>
+      <w:proofErr w:type="spellStart"/>
+      <w:r>
+        <w:t>enums</w:t>
+      </w:r>
+      <w:proofErr w:type="spellEnd"/>
+      <w:r>
+        <w:t>. However,</w:t>
+      </w:r>
+      <w:r>
+        <w:t xml:space="preserve"> that proved impractical for a variety of reasons. For the benefit of the parser, there needed to be a convenient way to match whole categories of tokens, such as reserved words or </w:t>
+      </w:r>
+      <w:proofErr w:type="spellStart"/>
+      <w:r>
+        <w:t>relops</w:t>
+      </w:r>
+      <w:proofErr w:type="spellEnd"/>
+      <w:r>
+        <w:t xml:space="preserve">. </w:t>
+      </w:r>
+      <w:r>
+        <w:t xml:space="preserve"> Additionally, the function that loads in the reserved word file would benefit from all of the reserved word types b</w:t>
+      </w:r>
+      <w:r>
+        <w:t xml:space="preserve">eing grouped together. Upon deciding to create additional </w:t>
+      </w:r>
+      <w:proofErr w:type="spellStart"/>
+      <w:r>
+        <w:t>enums</w:t>
+      </w:r>
+      <w:proofErr w:type="spellEnd"/>
+      <w:r>
+        <w:t xml:space="preserve"> specific to reserved words, </w:t>
+      </w:r>
+      <w:proofErr w:type="spellStart"/>
+      <w:r>
+        <w:t>relops</w:t>
+      </w:r>
+      <w:proofErr w:type="spellEnd"/>
+      <w:r>
+        <w:t xml:space="preserve">, </w:t>
+      </w:r>
+      <w:proofErr w:type="spellStart"/>
+      <w:r>
+        <w:t>addops</w:t>
+      </w:r>
+      <w:proofErr w:type="spellEnd"/>
+      <w:r>
+        <w:t xml:space="preserve">, and </w:t>
+      </w:r>
+      <w:proofErr w:type="spellStart"/>
+      <w:r>
+        <w:t>mullops</w:t>
+      </w:r>
+      <w:proofErr w:type="spellEnd"/>
+      <w:r>
+        <w:t xml:space="preserve">, I tried constructing the illusion of a union type in java by creating a wrapper object around the </w:t>
+      </w:r>
+      <w:proofErr w:type="spellStart"/>
+      <w:r>
+        <w:t>enums</w:t>
+      </w:r>
+      <w:proofErr w:type="spellEnd"/>
+      <w:r>
+        <w:t>. However after multiple refactors I abandoned that and moved to the more traditional type, attribute structure suggested by this assignment’s input and output.</w:t>
+      </w:r>
+    </w:p>
+    <w:p>
+      <w:pPr>
+        <w:spacing w:line="360" w:lineRule="auto"/>
+      </w:pPr>
+    </w:p>
     <w:p>
       <w:pPr>
         <w:pStyle w:val="Heading1"/>
-      </w:pPr>
-      <w:r>
-        <w:t>Implementation</w:t>
-      </w:r>
-    </w:p>
-    <w:p/>
-    <w:p>
-      <w:r>
-        <w:t>This project</w:t>
-      </w:r>
-    </w:p>
-    <w:p/>
-    <w:p>
-      <w:pPr>
-        <w:pStyle w:val="Heading1"/>
-      </w:pPr>
-      <w:r>
-        <w:t>Discussion and Conclusions</w:t>
-      </w:r>
-    </w:p>
-    <w:p/>
-    <w:p>
-      <w:r>
-        <w:t>This project</w:t>
-      </w:r>
-    </w:p>
-    <w:p/>
-    <w:p>
-      <w:pPr>
-        <w:pStyle w:val="Heading1"/>
+        <w:spacing w:line="360" w:lineRule="auto"/>
       </w:pPr>
       <w:r>
         <w:t>References</w:t>
@@ -558,6 +721,7 @@
           <w:ilvl w:val="0"/>
           <w:numId w:val="1"/>
         </w:numPr>
+        <w:spacing w:line="360" w:lineRule="auto"/>
       </w:pPr>
       <w:r>
         <w:t>Compiler &amp; Pascal References</w:t>
@@ -570,6 +734,7 @@
           <w:ilvl w:val="1"/>
           <w:numId w:val="1"/>
         </w:numPr>
+        <w:spacing w:line="360" w:lineRule="auto"/>
       </w:pPr>
       <w:r>
         <w:t>Compilers Principles, Techniques, and Tools</w:t>
@@ -582,6 +747,7 @@
           <w:ilvl w:val="2"/>
           <w:numId w:val="1"/>
         </w:numPr>
+        <w:spacing w:line="360" w:lineRule="auto"/>
       </w:pPr>
       <w:proofErr w:type="spellStart"/>
       <w:r>
@@ -635,6 +801,7 @@
           <w:ilvl w:val="2"/>
           <w:numId w:val="1"/>
         </w:numPr>
+        <w:spacing w:line="360" w:lineRule="auto"/>
       </w:pPr>
       <w:r>
         <w:t>ISBN 0201100886</w:t>
@@ -647,6 +814,7 @@
           <w:ilvl w:val="1"/>
           <w:numId w:val="1"/>
         </w:numPr>
+        <w:spacing w:line="360" w:lineRule="auto"/>
       </w:pPr>
       <w:r>
         <w:t>Wikipedia page for Pascal</w:t>
@@ -659,6 +827,7 @@
           <w:ilvl w:val="2"/>
           <w:numId w:val="1"/>
         </w:numPr>
+        <w:spacing w:line="360" w:lineRule="auto"/>
       </w:pPr>
       <w:hyperlink r:id="rId7" w:history="1">
         <w:r>
@@ -676,6 +845,7 @@
           <w:ilvl w:val="1"/>
           <w:numId w:val="1"/>
         </w:numPr>
+        <w:spacing w:line="360" w:lineRule="auto"/>
       </w:pPr>
       <w:r>
         <w:t>Christian Mann’s Pascal fuzz tester</w:t>
@@ -688,6 +858,7 @@
           <w:ilvl w:val="2"/>
           <w:numId w:val="1"/>
         </w:numPr>
+        <w:spacing w:line="360" w:lineRule="auto"/>
       </w:pPr>
       <w:r>
         <w:t>http://personal.utulsa.edu/~christian-mann/cgi-bin/compilers/fuzz.cgi</w:t>
@@ -703,6 +874,7 @@
           <w:ilvl w:val="0"/>
           <w:numId w:val="1"/>
         </w:numPr>
+        <w:spacing w:line="360" w:lineRule="auto"/>
       </w:pPr>
       <w:r>
         <w:t>Java</w:t>
@@ -721,6 +893,7 @@
           <w:ilvl w:val="1"/>
           <w:numId w:val="1"/>
         </w:numPr>
+        <w:spacing w:line="360" w:lineRule="auto"/>
       </w:pPr>
       <w:r>
         <w:t>Java 1.7 Docs</w:t>
@@ -733,6 +906,7 @@
           <w:ilvl w:val="2"/>
           <w:numId w:val="1"/>
         </w:numPr>
+        <w:spacing w:line="360" w:lineRule="auto"/>
       </w:pPr>
       <w:hyperlink r:id="rId8" w:history="1">
         <w:r>
@@ -750,6 +924,7 @@
           <w:ilvl w:val="1"/>
           <w:numId w:val="1"/>
         </w:numPr>
+        <w:spacing w:line="360" w:lineRule="auto"/>
       </w:pPr>
       <w:r>
         <w:t>StackOverflow.com</w:t>
@@ -1165,8 +1340,6 @@
       <w:pPr>
         <w:pStyle w:val="PlainText"/>
       </w:pPr>
-      <w:bookmarkStart w:id="0" w:name="_GoBack"/>
-      <w:bookmarkEnd w:id="0"/>
     </w:p>
     <w:p>
       <w:pPr>
@@ -1429,26 +1602,21 @@
         <w:pStyle w:val="PlainText"/>
       </w:pPr>
       <w:r>
-        <w:t xml:space="preserve">1        program          RESWRD       </w:t>
-      </w:r>
-      <w:proofErr w:type="gramStart"/>
-      <w:r>
-        <w:t xml:space="preserve">PROGRAM   </w:t>
-      </w:r>
-      <w:proofErr w:type="gramEnd"/>
-    </w:p>
-    <w:p>
-      <w:pPr>
-        <w:pStyle w:val="PlainText"/>
-      </w:pPr>
-      <w:r>
-        <w:t xml:space="preserve">1        stuff            ID           </w:t>
-      </w:r>
-      <w:proofErr w:type="gramStart"/>
-      <w:r>
-        <w:t xml:space="preserve">stuff     </w:t>
-      </w:r>
-      <w:proofErr w:type="gramEnd"/>
+        <w:t xml:space="preserve">1        program          RESWRD       PROGRAM   </w:t>
+      </w:r>
+    </w:p>
+    <w:p>
+      <w:pPr>
+        <w:pStyle w:val="PlainText"/>
+      </w:pPr>
+      <w:proofErr w:type="gramStart"/>
+      <w:r>
+        <w:t>1        stuff            ID           stuff</w:t>
+      </w:r>
+      <w:proofErr w:type="gramEnd"/>
+      <w:r>
+        <w:t xml:space="preserve">     </w:t>
+      </w:r>
     </w:p>
     <w:p>
       <w:pPr>
@@ -1471,13 +1639,8 @@
         <w:pStyle w:val="PlainText"/>
       </w:pPr>
       <w:r>
-        <w:t xml:space="preserve">1        things           ID           </w:t>
-      </w:r>
-      <w:proofErr w:type="gramStart"/>
-      <w:r>
-        <w:t xml:space="preserve">things    </w:t>
-      </w:r>
-      <w:proofErr w:type="gramEnd"/>
+        <w:t xml:space="preserve">1        things           ID           things    </w:t>
+      </w:r>
     </w:p>
     <w:p>
       <w:pPr>
@@ -1515,13 +1678,8 @@
       </w:r>
       <w:proofErr w:type="gramEnd"/>
       <w:r>
-        <w:t xml:space="preserve">                EOF          </w:t>
-      </w:r>
-      <w:proofErr w:type="gramStart"/>
-      <w:r>
-        <w:t xml:space="preserve">NULL      </w:t>
-      </w:r>
-      <w:proofErr w:type="gramEnd"/>
+        <w:t xml:space="preserve">                EOF          NULL      </w:t>
+      </w:r>
     </w:p>
     <w:p>
       <w:pPr>
@@ -1554,13 +1712,8 @@
         <w:pStyle w:val="PlainText"/>
       </w:pPr>
       <w:r>
-        <w:t xml:space="preserve">2        array            RESWRD       </w:t>
-      </w:r>
-      <w:proofErr w:type="gramStart"/>
-      <w:r>
-        <w:t xml:space="preserve">ARRAY     </w:t>
-      </w:r>
-      <w:proofErr w:type="gramEnd"/>
+        <w:t xml:space="preserve">2        array            RESWRD       ARRAY     </w:t>
+      </w:r>
     </w:p>
     <w:p>
       <w:pPr>
@@ -1591,49 +1744,29 @@
       </w:r>
       <w:proofErr w:type="spellEnd"/>
       <w:r>
-        <w:t xml:space="preserve">                NUM          </w:t>
-      </w:r>
-      <w:proofErr w:type="gramStart"/>
-      <w:r>
-        <w:t xml:space="preserve">2         </w:t>
-      </w:r>
-      <w:proofErr w:type="gramEnd"/>
-    </w:p>
-    <w:p>
-      <w:pPr>
-        <w:pStyle w:val="PlainText"/>
-      </w:pPr>
-      <w:proofErr w:type="spellStart"/>
-      <w:proofErr w:type="gramStart"/>
-      <w:r>
-        <w:t>2</w:t>
-      </w:r>
-      <w:proofErr w:type="spellEnd"/>
-      <w:r>
-        <w:t xml:space="preserve">        ..</w:t>
-      </w:r>
-      <w:proofErr w:type="gramEnd"/>
-      <w:r>
-        <w:t xml:space="preserve">               DOTDOT       </w:t>
-      </w:r>
-      <w:proofErr w:type="gramStart"/>
-      <w:r>
-        <w:t xml:space="preserve">NULL      </w:t>
-      </w:r>
-      <w:proofErr w:type="gramEnd"/>
-    </w:p>
-    <w:p>
-      <w:pPr>
-        <w:pStyle w:val="PlainText"/>
-      </w:pPr>
-      <w:r>
-        <w:t xml:space="preserve">2        5                NUM          </w:t>
-      </w:r>
-      <w:proofErr w:type="gramStart"/>
-      <w:r>
-        <w:t xml:space="preserve">5         </w:t>
-      </w:r>
-      <w:proofErr w:type="gramEnd"/>
+        <w:t xml:space="preserve">                NUM          2         </w:t>
+      </w:r>
+    </w:p>
+    <w:p>
+      <w:pPr>
+        <w:pStyle w:val="PlainText"/>
+      </w:pPr>
+      <w:proofErr w:type="gramStart"/>
+      <w:r>
+        <w:t>2        ..</w:t>
+      </w:r>
+      <w:proofErr w:type="gramEnd"/>
+      <w:r>
+        <w:t xml:space="preserve">               DOTDOT       NULL      </w:t>
+      </w:r>
+    </w:p>
+    <w:p>
+      <w:pPr>
+        <w:pStyle w:val="PlainText"/>
+      </w:pPr>
+      <w:r>
+        <w:t xml:space="preserve">2        5                NUM          5         </w:t>
+      </w:r>
     </w:p>
     <w:p>
       <w:pPr>
@@ -1653,26 +1786,16 @@
         <w:pStyle w:val="PlainText"/>
       </w:pPr>
       <w:r>
-        <w:t xml:space="preserve">2        of               RESWRD       </w:t>
-      </w:r>
-      <w:proofErr w:type="gramStart"/>
-      <w:r>
-        <w:t xml:space="preserve">OF        </w:t>
-      </w:r>
-      <w:proofErr w:type="gramEnd"/>
-    </w:p>
-    <w:p>
-      <w:pPr>
-        <w:pStyle w:val="PlainText"/>
-      </w:pPr>
-      <w:r>
-        <w:t>2        integer          RESWRD       INT_</w:t>
-      </w:r>
-      <w:proofErr w:type="gramStart"/>
-      <w:r>
-        <w:t xml:space="preserve">NAME  </w:t>
-      </w:r>
-      <w:proofErr w:type="gramEnd"/>
+        <w:t xml:space="preserve">2        of               RESWRD       OF        </w:t>
+      </w:r>
+    </w:p>
+    <w:p>
+      <w:pPr>
+        <w:pStyle w:val="PlainText"/>
+      </w:pPr>
+      <w:r>
+        <w:t xml:space="preserve">2        integer          RESWRD       INT_NAME  </w:t>
+      </w:r>
     </w:p>
     <w:p>
       <w:pPr>
@@ -1687,52 +1810,32 @@
         <w:pStyle w:val="PlainText"/>
       </w:pPr>
       <w:r>
-        <w:t xml:space="preserve">3        call             RESWRD       </w:t>
-      </w:r>
-      <w:proofErr w:type="gramStart"/>
-      <w:r>
-        <w:t xml:space="preserve">CALL      </w:t>
-      </w:r>
-      <w:proofErr w:type="gramEnd"/>
-    </w:p>
-    <w:p>
-      <w:pPr>
-        <w:pStyle w:val="PlainText"/>
-      </w:pPr>
-      <w:r>
-        <w:t xml:space="preserve">3        procedure        RESWRD       </w:t>
-      </w:r>
-      <w:proofErr w:type="gramStart"/>
-      <w:r>
-        <w:t xml:space="preserve">PROC      </w:t>
-      </w:r>
-      <w:proofErr w:type="gramEnd"/>
-    </w:p>
-    <w:p>
-      <w:pPr>
-        <w:pStyle w:val="PlainText"/>
-      </w:pPr>
-      <w:r>
-        <w:t xml:space="preserve">3        begin            RESWRD       </w:t>
-      </w:r>
-      <w:proofErr w:type="gramStart"/>
-      <w:r>
-        <w:t xml:space="preserve">BEGIN     </w:t>
-      </w:r>
-      <w:proofErr w:type="gramEnd"/>
-    </w:p>
-    <w:p>
-      <w:pPr>
-        <w:pStyle w:val="PlainText"/>
-      </w:pPr>
-      <w:r>
-        <w:t xml:space="preserve">3        end              RESWRD       </w:t>
-      </w:r>
-      <w:proofErr w:type="gramStart"/>
-      <w:r>
-        <w:t xml:space="preserve">END       </w:t>
-      </w:r>
-      <w:proofErr w:type="gramEnd"/>
+        <w:t xml:space="preserve">3        call             RESWRD       CALL      </w:t>
+      </w:r>
+    </w:p>
+    <w:p>
+      <w:pPr>
+        <w:pStyle w:val="PlainText"/>
+      </w:pPr>
+      <w:r>
+        <w:t xml:space="preserve">3        procedure        RESWRD       PROC      </w:t>
+      </w:r>
+    </w:p>
+    <w:p>
+      <w:pPr>
+        <w:pStyle w:val="PlainText"/>
+      </w:pPr>
+      <w:r>
+        <w:t xml:space="preserve">3        begin            RESWRD       BEGIN     </w:t>
+      </w:r>
+    </w:p>
+    <w:p>
+      <w:pPr>
+        <w:pStyle w:val="PlainText"/>
+      </w:pPr>
+      <w:r>
+        <w:t xml:space="preserve">3        end              RESWRD       END       </w:t>
+      </w:r>
     </w:p>
     <w:p>
       <w:pPr>
@@ -1752,65 +1855,40 @@
         <w:pStyle w:val="PlainText"/>
       </w:pPr>
       <w:r>
-        <w:t xml:space="preserve">4        if               RESWRD       </w:t>
-      </w:r>
-      <w:proofErr w:type="gramStart"/>
-      <w:r>
-        <w:t xml:space="preserve">IF        </w:t>
-      </w:r>
-      <w:proofErr w:type="gramEnd"/>
-    </w:p>
-    <w:p>
-      <w:pPr>
-        <w:pStyle w:val="PlainText"/>
-      </w:pPr>
-      <w:r>
-        <w:t xml:space="preserve">4        then             RESWRD       </w:t>
-      </w:r>
-      <w:proofErr w:type="gramStart"/>
-      <w:r>
-        <w:t xml:space="preserve">THEN      </w:t>
-      </w:r>
-      <w:proofErr w:type="gramEnd"/>
-    </w:p>
-    <w:p>
-      <w:pPr>
-        <w:pStyle w:val="PlainText"/>
-      </w:pPr>
-      <w:r>
-        <w:t xml:space="preserve">4        else             RESWRD       </w:t>
-      </w:r>
-      <w:proofErr w:type="gramStart"/>
-      <w:r>
-        <w:t xml:space="preserve">ELSE      </w:t>
-      </w:r>
-      <w:proofErr w:type="gramEnd"/>
-    </w:p>
-    <w:p>
-      <w:pPr>
-        <w:pStyle w:val="PlainText"/>
-      </w:pPr>
-      <w:r>
-        <w:t xml:space="preserve">4        while            RESWRD       </w:t>
-      </w:r>
-      <w:proofErr w:type="gramStart"/>
-      <w:r>
-        <w:t xml:space="preserve">WHILE     </w:t>
-      </w:r>
-      <w:proofErr w:type="gramEnd"/>
-    </w:p>
-    <w:p>
-      <w:pPr>
-        <w:pStyle w:val="PlainText"/>
-      </w:pPr>
-      <w:r>
-        <w:t xml:space="preserve">4        do               RESWRD       </w:t>
-      </w:r>
-      <w:proofErr w:type="gramStart"/>
-      <w:r>
-        <w:t xml:space="preserve">DO        </w:t>
-      </w:r>
-      <w:proofErr w:type="gramEnd"/>
+        <w:t xml:space="preserve">4        if               RESWRD       IF        </w:t>
+      </w:r>
+    </w:p>
+    <w:p>
+      <w:pPr>
+        <w:pStyle w:val="PlainText"/>
+      </w:pPr>
+      <w:r>
+        <w:t xml:space="preserve">4        then             RESWRD       THEN      </w:t>
+      </w:r>
+    </w:p>
+    <w:p>
+      <w:pPr>
+        <w:pStyle w:val="PlainText"/>
+      </w:pPr>
+      <w:r>
+        <w:t xml:space="preserve">4        else             RESWRD       ELSE      </w:t>
+      </w:r>
+    </w:p>
+    <w:p>
+      <w:pPr>
+        <w:pStyle w:val="PlainText"/>
+      </w:pPr>
+      <w:r>
+        <w:t xml:space="preserve">4        while            RESWRD       WHILE     </w:t>
+      </w:r>
+    </w:p>
+    <w:p>
+      <w:pPr>
+        <w:pStyle w:val="PlainText"/>
+      </w:pPr>
+      <w:r>
+        <w:t xml:space="preserve">4        do               RESWRD       DO        </w:t>
+      </w:r>
     </w:p>
     <w:p>
       <w:pPr>
@@ -1945,13 +2023,8 @@
         <w:pStyle w:val="PlainText"/>
       </w:pPr>
       <w:r>
-        <w:t xml:space="preserve">6        or               ADDOP        </w:t>
-      </w:r>
-      <w:proofErr w:type="gramStart"/>
-      <w:r>
-        <w:t xml:space="preserve">OR        </w:t>
-      </w:r>
-      <w:proofErr w:type="gramEnd"/>
+        <w:t xml:space="preserve">6        or               ADDOP        OR        </w:t>
+      </w:r>
     </w:p>
     <w:p>
       <w:pPr>
@@ -1990,91 +2063,56 @@
         <w:pStyle w:val="PlainText"/>
       </w:pPr>
       <w:r>
-        <w:t xml:space="preserve">7        div              MULOP        </w:t>
-      </w:r>
-      <w:proofErr w:type="gramStart"/>
-      <w:r>
-        <w:t xml:space="preserve">DIV       </w:t>
-      </w:r>
-      <w:proofErr w:type="gramEnd"/>
-    </w:p>
-    <w:p>
-      <w:pPr>
-        <w:pStyle w:val="PlainText"/>
-      </w:pPr>
-      <w:r>
-        <w:t xml:space="preserve">7        mod              MULOP        </w:t>
-      </w:r>
-      <w:proofErr w:type="gramStart"/>
-      <w:r>
-        <w:t xml:space="preserve">MOD       </w:t>
-      </w:r>
-      <w:proofErr w:type="gramEnd"/>
-    </w:p>
-    <w:p>
-      <w:pPr>
-        <w:pStyle w:val="PlainText"/>
-      </w:pPr>
-      <w:r>
-        <w:t xml:space="preserve">7        and              MULOP        </w:t>
-      </w:r>
-      <w:proofErr w:type="gramStart"/>
-      <w:r>
-        <w:t xml:space="preserve">AND       </w:t>
-      </w:r>
-      <w:proofErr w:type="gramEnd"/>
-    </w:p>
-    <w:p>
-      <w:pPr>
-        <w:pStyle w:val="PlainText"/>
-      </w:pPr>
-      <w:r>
-        <w:t xml:space="preserve">8        01               NUM          </w:t>
-      </w:r>
-      <w:proofErr w:type="gramStart"/>
-      <w:r>
-        <w:t xml:space="preserve">01        </w:t>
-      </w:r>
-      <w:proofErr w:type="gramEnd"/>
-    </w:p>
-    <w:p>
-      <w:pPr>
-        <w:pStyle w:val="PlainText"/>
-      </w:pPr>
-      <w:r>
-        <w:t xml:space="preserve">8        2                NUM          </w:t>
-      </w:r>
-      <w:proofErr w:type="gramStart"/>
-      <w:r>
-        <w:t xml:space="preserve">2         </w:t>
-      </w:r>
-      <w:proofErr w:type="gramEnd"/>
-    </w:p>
-    <w:p>
-      <w:pPr>
-        <w:pStyle w:val="PlainText"/>
-      </w:pPr>
-      <w:r>
-        <w:t xml:space="preserve">8        3.4              NUM          </w:t>
-      </w:r>
-      <w:proofErr w:type="gramStart"/>
-      <w:r>
-        <w:t xml:space="preserve">3.4       </w:t>
-      </w:r>
-      <w:proofErr w:type="gramEnd"/>
-    </w:p>
-    <w:p>
-      <w:pPr>
-        <w:pStyle w:val="PlainText"/>
-      </w:pPr>
-      <w:r>
-        <w:t>8        5.6E-7           NUM          5.6E-</w:t>
-      </w:r>
-      <w:proofErr w:type="gramStart"/>
-      <w:r>
-        <w:t xml:space="preserve">7    </w:t>
-      </w:r>
-      <w:proofErr w:type="gramEnd"/>
+        <w:t xml:space="preserve">7        div              MULOP        DIV       </w:t>
+      </w:r>
+    </w:p>
+    <w:p>
+      <w:pPr>
+        <w:pStyle w:val="PlainText"/>
+      </w:pPr>
+      <w:r>
+        <w:t xml:space="preserve">7        mod              MULOP        MOD       </w:t>
+      </w:r>
+    </w:p>
+    <w:p>
+      <w:pPr>
+        <w:pStyle w:val="PlainText"/>
+      </w:pPr>
+      <w:r>
+        <w:t xml:space="preserve">7        and              MULOP        AND       </w:t>
+      </w:r>
+    </w:p>
+    <w:p>
+      <w:pPr>
+        <w:pStyle w:val="PlainText"/>
+      </w:pPr>
+      <w:r>
+        <w:t xml:space="preserve">8        01               NUM          01        </w:t>
+      </w:r>
+    </w:p>
+    <w:p>
+      <w:pPr>
+        <w:pStyle w:val="PlainText"/>
+      </w:pPr>
+      <w:r>
+        <w:t xml:space="preserve">8        2                NUM          2         </w:t>
+      </w:r>
+    </w:p>
+    <w:p>
+      <w:pPr>
+        <w:pStyle w:val="PlainText"/>
+      </w:pPr>
+      <w:r>
+        <w:t xml:space="preserve">8        3.4              NUM          3.4       </w:t>
+      </w:r>
+    </w:p>
+    <w:p>
+      <w:pPr>
+        <w:pStyle w:val="PlainText"/>
+      </w:pPr>
+      <w:r>
+        <w:t xml:space="preserve">8        5.6E-7           NUM          5.6E-7    </w:t>
+      </w:r>
     </w:p>
     <w:p>
       <w:pPr>
@@ -16301,6 +16339,7 @@
   <w:style w:type="character" w:default="1" w:styleId="DefaultParagraphFont">
     <w:name w:val="Default Paragraph Font"/>
     <w:uiPriority w:val="1"/>
+    <w:semiHidden/>
     <w:unhideWhenUsed/>
   </w:style>
   <w:style w:type="table" w:default="1" w:styleId="TableNormal">
@@ -16843,6 +16882,7 @@
   <w:style w:type="character" w:default="1" w:styleId="DefaultParagraphFont">
     <w:name w:val="Default Paragraph Font"/>
     <w:uiPriority w:val="1"/>
+    <w:semiHidden/>
     <w:unhideWhenUsed/>
   </w:style>
   <w:style w:type="table" w:default="1" w:styleId="TableNormal">
@@ -17504,7 +17544,7 @@
 </file>
 
 <file path=customXml/itemProps1.xml><?xml version="1.0" encoding="utf-8"?>
-<ds:datastoreItem xmlns:ds="http://schemas.openxmlformats.org/officeDocument/2006/customXml" ds:itemID="{2FC8988E-5DC1-D548-B9ED-8B2402D50E16}">
+<ds:datastoreItem xmlns:ds="http://schemas.openxmlformats.org/officeDocument/2006/customXml" ds:itemID="{CE23D636-C041-B440-9ADB-A3BB163F24F9}">
   <ds:schemaRefs>
     <ds:schemaRef ds:uri="http://schemas.openxmlformats.org/officeDocument/2006/bibliography"/>
   </ds:schemaRefs>

</xml_diff>